<commit_message>
Suite de mon projet Pro : JP INFO BRICO SERVICES - 22/03/2022
</commit_message>
<xml_diff>
--- a/Formulaire Informatique.docx
+++ b/Formulaire Informatique.docx
@@ -86,7 +86,7 @@
           <w:numId w:val="1"/>
         </w:numPr>
         <w:shd w:val="clear" w:color="auto" w:fill="FFFFFF"/>
-        <w:spacing w:after="0" w:line="240" w:lineRule="auto"/>
+        <w:spacing w:after="0" w:line="360" w:lineRule="auto"/>
         <w:ind w:left="714" w:hanging="357"/>
         <w:textAlignment w:val="baseline"/>
         <w:rPr>
@@ -115,7 +115,7 @@
           <w:numId w:val="1"/>
         </w:numPr>
         <w:shd w:val="clear" w:color="auto" w:fill="FFFFFF"/>
-        <w:spacing w:after="0" w:line="240" w:lineRule="auto"/>
+        <w:spacing w:after="0" w:line="360" w:lineRule="auto"/>
         <w:ind w:left="714" w:hanging="357"/>
         <w:textAlignment w:val="baseline"/>
         <w:rPr>
@@ -144,7 +144,7 @@
           <w:numId w:val="1"/>
         </w:numPr>
         <w:shd w:val="clear" w:color="auto" w:fill="FFFFFF"/>
-        <w:spacing w:after="0" w:line="240" w:lineRule="auto"/>
+        <w:spacing w:after="0" w:line="360" w:lineRule="auto"/>
         <w:ind w:left="714" w:hanging="357"/>
         <w:textAlignment w:val="baseline"/>
         <w:rPr>
@@ -173,7 +173,7 @@
           <w:numId w:val="1"/>
         </w:numPr>
         <w:shd w:val="clear" w:color="auto" w:fill="FFFFFF"/>
-        <w:spacing w:after="0" w:line="240" w:lineRule="auto"/>
+        <w:spacing w:after="0" w:line="360" w:lineRule="auto"/>
         <w:ind w:left="714" w:hanging="357"/>
         <w:textAlignment w:val="baseline"/>
         <w:rPr>
@@ -202,7 +202,7 @@
           <w:numId w:val="1"/>
         </w:numPr>
         <w:shd w:val="clear" w:color="auto" w:fill="FFFFFF"/>
-        <w:spacing w:after="0" w:line="240" w:lineRule="auto"/>
+        <w:spacing w:after="0" w:line="360" w:lineRule="auto"/>
         <w:ind w:left="714" w:hanging="357"/>
         <w:textAlignment w:val="baseline"/>
         <w:rPr>
@@ -231,7 +231,7 @@
           <w:numId w:val="1"/>
         </w:numPr>
         <w:shd w:val="clear" w:color="auto" w:fill="FFFFFF"/>
-        <w:spacing w:after="0" w:line="240" w:lineRule="auto"/>
+        <w:spacing w:after="0" w:line="360" w:lineRule="auto"/>
         <w:ind w:left="714" w:hanging="357"/>
         <w:textAlignment w:val="baseline"/>
         <w:rPr>
@@ -260,7 +260,7 @@
           <w:numId w:val="1"/>
         </w:numPr>
         <w:shd w:val="clear" w:color="auto" w:fill="FFFFFF"/>
-        <w:spacing w:after="0" w:line="240" w:lineRule="auto"/>
+        <w:spacing w:after="0" w:line="360" w:lineRule="auto"/>
         <w:ind w:left="714" w:hanging="357"/>
         <w:textAlignment w:val="baseline"/>
         <w:rPr>
@@ -289,7 +289,7 @@
           <w:numId w:val="1"/>
         </w:numPr>
         <w:shd w:val="clear" w:color="auto" w:fill="FFFFFF"/>
-        <w:spacing w:after="0" w:line="240" w:lineRule="auto"/>
+        <w:spacing w:after="0" w:line="360" w:lineRule="auto"/>
         <w:ind w:left="714" w:hanging="357"/>
         <w:textAlignment w:val="baseline"/>
         <w:rPr>
@@ -318,7 +318,7 @@
           <w:numId w:val="1"/>
         </w:numPr>
         <w:shd w:val="clear" w:color="auto" w:fill="FFFFFF"/>
-        <w:spacing w:after="0" w:line="240" w:lineRule="auto"/>
+        <w:spacing w:after="0" w:line="360" w:lineRule="auto"/>
         <w:ind w:left="714" w:hanging="357"/>
         <w:textAlignment w:val="baseline"/>
         <w:rPr>
@@ -347,7 +347,7 @@
           <w:numId w:val="1"/>
         </w:numPr>
         <w:shd w:val="clear" w:color="auto" w:fill="FFFFFF"/>
-        <w:spacing w:after="0" w:line="240" w:lineRule="auto"/>
+        <w:spacing w:after="0" w:line="360" w:lineRule="auto"/>
         <w:ind w:left="714" w:hanging="357"/>
         <w:textAlignment w:val="baseline"/>
         <w:rPr>
@@ -376,7 +376,7 @@
           <w:numId w:val="1"/>
         </w:numPr>
         <w:shd w:val="clear" w:color="auto" w:fill="FFFFFF"/>
-        <w:spacing w:after="0" w:line="240" w:lineRule="auto"/>
+        <w:spacing w:after="0" w:line="360" w:lineRule="auto"/>
         <w:ind w:left="714" w:hanging="357"/>
         <w:textAlignment w:val="baseline"/>
         <w:rPr>
@@ -397,78 +397,6 @@
         </w:rPr>
         <w:t>Détail(s)</w:t>
       </w:r>
-    </w:p>
-    <w:p>
-      <w:pPr>
-        <w:numPr>
-          <w:ilvl w:val="0"/>
-          <w:numId w:val="1"/>
-        </w:numPr>
-        <w:shd w:val="clear" w:color="auto" w:fill="FFFFFF"/>
-        <w:spacing w:after="0" w:line="240" w:lineRule="auto"/>
-        <w:ind w:left="714" w:hanging="357"/>
-        <w:textAlignment w:val="baseline"/>
-        <w:rPr>
-          <w:rFonts w:ascii="inherit" w:eastAsia="Times New Roman" w:hAnsi="inherit" w:cs="Open Sans"/>
-          <w:color w:val="444444"/>
-          <w:sz w:val="24"/>
-          <w:szCs w:val="24"/>
-          <w:lang w:eastAsia="fr-FR"/>
-        </w:rPr>
-      </w:pPr>
-      <w:r>
-        <w:rPr>
-          <w:rFonts w:ascii="inherit" w:eastAsia="Times New Roman" w:hAnsi="inherit" w:cs="Open Sans"/>
-          <w:color w:val="444444"/>
-          <w:sz w:val="24"/>
-          <w:szCs w:val="24"/>
-          <w:lang w:eastAsia="fr-FR"/>
-        </w:rPr>
-        <w:t>Adresse</w:t>
-      </w:r>
-    </w:p>
-    <w:p>
-      <w:pPr>
-        <w:numPr>
-          <w:ilvl w:val="0"/>
-          <w:numId w:val="1"/>
-        </w:numPr>
-        <w:shd w:val="clear" w:color="auto" w:fill="FFFFFF"/>
-        <w:spacing w:after="0" w:line="240" w:lineRule="auto"/>
-        <w:ind w:left="714" w:hanging="357"/>
-        <w:textAlignment w:val="baseline"/>
-        <w:rPr>
-          <w:rFonts w:ascii="inherit" w:eastAsia="Times New Roman" w:hAnsi="inherit" w:cs="Open Sans"/>
-          <w:color w:val="444444"/>
-          <w:sz w:val="24"/>
-          <w:szCs w:val="24"/>
-          <w:lang w:eastAsia="fr-FR"/>
-        </w:rPr>
-      </w:pPr>
-      <w:r>
-        <w:rPr>
-          <w:rFonts w:ascii="inherit" w:eastAsia="Times New Roman" w:hAnsi="inherit" w:cs="Open Sans"/>
-          <w:color w:val="444444"/>
-          <w:sz w:val="24"/>
-          <w:szCs w:val="24"/>
-          <w:lang w:eastAsia="fr-FR"/>
-        </w:rPr>
-        <w:t>Ville</w:t>
-      </w:r>
-    </w:p>
-    <w:p>
-      <w:pPr>
-        <w:shd w:val="clear" w:color="auto" w:fill="FFFFFF"/>
-        <w:spacing w:after="0" w:line="360" w:lineRule="auto"/>
-        <w:textAlignment w:val="baseline"/>
-        <w:rPr>
-          <w:rFonts w:ascii="inherit" w:eastAsia="Times New Roman" w:hAnsi="inherit" w:cs="Open Sans"/>
-          <w:color w:val="444444"/>
-          <w:sz w:val="24"/>
-          <w:szCs w:val="24"/>
-          <w:lang w:eastAsia="fr-FR"/>
-        </w:rPr>
-      </w:pPr>
     </w:p>
     <w:p>
       <w:pPr>
@@ -487,7 +415,14 @@
           <w:lang w:eastAsia="fr-FR"/>
         </w:rPr>
       </w:pPr>
-      <w:r>
+    </w:p>
+    <w:p>
+      <w:pPr>
+        <w:shd w:val="clear" w:color="auto" w:fill="FFFFFF"/>
+        <w:spacing w:after="0" w:line="480" w:lineRule="auto"/>
+        <w:ind w:left="720"/>
+        <w:jc w:val="center"/>
+        <w:textAlignment w:val="baseline"/>
         <w:rPr>
           <w:rFonts w:ascii="inherit" w:eastAsia="Times New Roman" w:hAnsi="inherit" w:cs="Open Sans"/>
           <w:b/>
@@ -497,8 +432,7 @@
           <w:szCs w:val="40"/>
           <w:lang w:eastAsia="fr-FR"/>
         </w:rPr>
-        <w:t>Formulaire I</w:t>
-      </w:r>
+      </w:pPr>
       <w:r>
         <w:rPr>
           <w:rFonts w:ascii="inherit" w:eastAsia="Times New Roman" w:hAnsi="inherit" w:cs="Open Sans"/>
@@ -509,7 +443,7 @@
           <w:szCs w:val="40"/>
           <w:lang w:eastAsia="fr-FR"/>
         </w:rPr>
-        <w:t xml:space="preserve">nformatique </w:t>
+        <w:t>Formulaire I</w:t>
       </w:r>
       <w:r>
         <w:rPr>
@@ -521,7 +455,7 @@
           <w:szCs w:val="40"/>
           <w:lang w:eastAsia="fr-FR"/>
         </w:rPr>
-        <w:t xml:space="preserve">- </w:t>
+        <w:t xml:space="preserve">nformatique </w:t>
       </w:r>
       <w:r>
         <w:rPr>
@@ -533,6 +467,18 @@
           <w:szCs w:val="40"/>
           <w:lang w:eastAsia="fr-FR"/>
         </w:rPr>
+        <w:t xml:space="preserve">- </w:t>
+      </w:r>
+      <w:r>
+        <w:rPr>
+          <w:rFonts w:ascii="inherit" w:eastAsia="Times New Roman" w:hAnsi="inherit" w:cs="Open Sans"/>
+          <w:b/>
+          <w:bCs/>
+          <w:color w:val="444444"/>
+          <w:sz w:val="40"/>
+          <w:szCs w:val="40"/>
+          <w:lang w:eastAsia="fr-FR"/>
+        </w:rPr>
         <w:t>Maintenance</w:t>
       </w:r>
     </w:p>
@@ -543,7 +489,7 @@
           <w:numId w:val="1"/>
         </w:numPr>
         <w:shd w:val="clear" w:color="auto" w:fill="FFFFFF"/>
-        <w:spacing w:after="0" w:line="240" w:lineRule="auto"/>
+        <w:spacing w:after="0" w:line="360" w:lineRule="auto"/>
         <w:ind w:left="714" w:hanging="357"/>
         <w:textAlignment w:val="baseline"/>
         <w:rPr>
@@ -572,7 +518,7 @@
           <w:numId w:val="1"/>
         </w:numPr>
         <w:shd w:val="clear" w:color="auto" w:fill="FFFFFF"/>
-        <w:spacing w:after="0" w:line="240" w:lineRule="auto"/>
+        <w:spacing w:after="0" w:line="360" w:lineRule="auto"/>
         <w:ind w:left="714" w:hanging="357"/>
         <w:textAlignment w:val="baseline"/>
         <w:rPr>
@@ -601,7 +547,7 @@
           <w:numId w:val="1"/>
         </w:numPr>
         <w:shd w:val="clear" w:color="auto" w:fill="FFFFFF"/>
-        <w:spacing w:after="0" w:line="240" w:lineRule="auto"/>
+        <w:spacing w:after="0" w:line="360" w:lineRule="auto"/>
         <w:ind w:left="714" w:hanging="357"/>
         <w:textAlignment w:val="baseline"/>
         <w:rPr>
@@ -630,7 +576,7 @@
           <w:numId w:val="1"/>
         </w:numPr>
         <w:shd w:val="clear" w:color="auto" w:fill="FFFFFF"/>
-        <w:spacing w:after="0" w:line="240" w:lineRule="auto"/>
+        <w:spacing w:after="0" w:line="360" w:lineRule="auto"/>
         <w:ind w:left="714" w:hanging="357"/>
         <w:textAlignment w:val="baseline"/>
         <w:rPr>
@@ -659,7 +605,7 @@
           <w:numId w:val="1"/>
         </w:numPr>
         <w:shd w:val="clear" w:color="auto" w:fill="FFFFFF"/>
-        <w:spacing w:after="0" w:line="240" w:lineRule="auto"/>
+        <w:spacing w:after="0" w:line="360" w:lineRule="auto"/>
         <w:ind w:left="714" w:hanging="357"/>
         <w:textAlignment w:val="baseline"/>
         <w:rPr>
@@ -688,7 +634,7 @@
           <w:numId w:val="1"/>
         </w:numPr>
         <w:shd w:val="clear" w:color="auto" w:fill="FFFFFF"/>
-        <w:spacing w:after="0" w:line="240" w:lineRule="auto"/>
+        <w:spacing w:after="0" w:line="360" w:lineRule="auto"/>
         <w:ind w:left="714" w:hanging="357"/>
         <w:textAlignment w:val="baseline"/>
         <w:rPr>
@@ -717,7 +663,7 @@
           <w:numId w:val="1"/>
         </w:numPr>
         <w:shd w:val="clear" w:color="auto" w:fill="FFFFFF"/>
-        <w:spacing w:after="0" w:line="240" w:lineRule="auto"/>
+        <w:spacing w:after="0" w:line="360" w:lineRule="auto"/>
         <w:ind w:left="714" w:hanging="357"/>
         <w:textAlignment w:val="baseline"/>
         <w:rPr>
@@ -746,7 +692,7 @@
           <w:numId w:val="1"/>
         </w:numPr>
         <w:shd w:val="clear" w:color="auto" w:fill="FFFFFF"/>
-        <w:spacing w:after="0" w:line="240" w:lineRule="auto"/>
+        <w:spacing w:after="0" w:line="360" w:lineRule="auto"/>
         <w:ind w:left="714" w:hanging="357"/>
         <w:textAlignment w:val="baseline"/>
         <w:rPr>
@@ -775,7 +721,7 @@
           <w:numId w:val="1"/>
         </w:numPr>
         <w:shd w:val="clear" w:color="auto" w:fill="FFFFFF"/>
-        <w:spacing w:after="0" w:line="240" w:lineRule="auto"/>
+        <w:spacing w:after="0" w:line="360" w:lineRule="auto"/>
         <w:ind w:left="714" w:hanging="357"/>
         <w:textAlignment w:val="baseline"/>
         <w:rPr>
@@ -795,64 +741,6 @@
           <w:lang w:eastAsia="fr-FR"/>
         </w:rPr>
         <w:t>Détail(s)</w:t>
-      </w:r>
-    </w:p>
-    <w:p>
-      <w:pPr>
-        <w:numPr>
-          <w:ilvl w:val="0"/>
-          <w:numId w:val="1"/>
-        </w:numPr>
-        <w:shd w:val="clear" w:color="auto" w:fill="FFFFFF"/>
-        <w:spacing w:after="0" w:line="240" w:lineRule="auto"/>
-        <w:ind w:left="714" w:hanging="357"/>
-        <w:textAlignment w:val="baseline"/>
-        <w:rPr>
-          <w:rFonts w:ascii="inherit" w:eastAsia="Times New Roman" w:hAnsi="inherit" w:cs="Open Sans"/>
-          <w:color w:val="444444"/>
-          <w:sz w:val="24"/>
-          <w:szCs w:val="24"/>
-          <w:lang w:eastAsia="fr-FR"/>
-        </w:rPr>
-      </w:pPr>
-      <w:r>
-        <w:rPr>
-          <w:rFonts w:ascii="inherit" w:eastAsia="Times New Roman" w:hAnsi="inherit" w:cs="Open Sans"/>
-          <w:color w:val="444444"/>
-          <w:sz w:val="24"/>
-          <w:szCs w:val="24"/>
-          <w:lang w:eastAsia="fr-FR"/>
-        </w:rPr>
-        <w:t>Adresse</w:t>
-      </w:r>
-    </w:p>
-    <w:p>
-      <w:pPr>
-        <w:numPr>
-          <w:ilvl w:val="0"/>
-          <w:numId w:val="1"/>
-        </w:numPr>
-        <w:shd w:val="clear" w:color="auto" w:fill="FFFFFF"/>
-        <w:spacing w:after="0" w:line="240" w:lineRule="auto"/>
-        <w:ind w:left="714" w:hanging="357"/>
-        <w:textAlignment w:val="baseline"/>
-        <w:rPr>
-          <w:rFonts w:ascii="inherit" w:eastAsia="Times New Roman" w:hAnsi="inherit" w:cs="Open Sans"/>
-          <w:color w:val="444444"/>
-          <w:sz w:val="24"/>
-          <w:szCs w:val="24"/>
-          <w:lang w:eastAsia="fr-FR"/>
-        </w:rPr>
-      </w:pPr>
-      <w:r>
-        <w:rPr>
-          <w:rFonts w:ascii="inherit" w:eastAsia="Times New Roman" w:hAnsi="inherit" w:cs="Open Sans"/>
-          <w:color w:val="444444"/>
-          <w:sz w:val="24"/>
-          <w:szCs w:val="24"/>
-          <w:lang w:eastAsia="fr-FR"/>
-        </w:rPr>
-        <w:t>Ville</w:t>
       </w:r>
     </w:p>
     <w:p>

</xml_diff>

<commit_message>
Suite de mon projet Pro : JP INFO BRICO SERVICES - 28/03/2022
</commit_message>
<xml_diff>
--- a/Formulaire Informatique.docx
+++ b/Formulaire Informatique.docx
@@ -105,35 +105,6 @@
           <w:szCs w:val="24"/>
           <w:lang w:eastAsia="fr-FR"/>
         </w:rPr>
-        <w:t>id</w:t>
-      </w:r>
-    </w:p>
-    <w:p>
-      <w:pPr>
-        <w:numPr>
-          <w:ilvl w:val="0"/>
-          <w:numId w:val="1"/>
-        </w:numPr>
-        <w:shd w:val="clear" w:color="auto" w:fill="FFFFFF"/>
-        <w:spacing w:after="0" w:line="360" w:lineRule="auto"/>
-        <w:ind w:left="714" w:hanging="357"/>
-        <w:textAlignment w:val="baseline"/>
-        <w:rPr>
-          <w:rFonts w:ascii="inherit" w:eastAsia="Times New Roman" w:hAnsi="inherit" w:cs="Open Sans"/>
-          <w:color w:val="444444"/>
-          <w:sz w:val="24"/>
-          <w:szCs w:val="24"/>
-          <w:lang w:eastAsia="fr-FR"/>
-        </w:rPr>
-      </w:pPr>
-      <w:r>
-        <w:rPr>
-          <w:rFonts w:ascii="inherit" w:eastAsia="Times New Roman" w:hAnsi="inherit" w:cs="Open Sans"/>
-          <w:color w:val="444444"/>
-          <w:sz w:val="24"/>
-          <w:szCs w:val="24"/>
-          <w:lang w:eastAsia="fr-FR"/>
-        </w:rPr>
         <w:t>Imprimante</w:t>
       </w:r>
     </w:p>
@@ -405,26 +376,25 @@
           <w:numId w:val="1"/>
         </w:numPr>
         <w:shd w:val="clear" w:color="auto" w:fill="FFFFFF"/>
-        <w:spacing w:after="0" w:line="360" w:lineRule="auto"/>
-        <w:ind w:left="714" w:hanging="357"/>
-        <w:textAlignment w:val="baseline"/>
-        <w:rPr>
-          <w:rFonts w:ascii="inherit" w:eastAsia="Times New Roman" w:hAnsi="inherit" w:cs="Open Sans"/>
-          <w:color w:val="444444"/>
-          <w:sz w:val="24"/>
-          <w:szCs w:val="24"/>
-          <w:lang w:eastAsia="fr-FR"/>
-        </w:rPr>
-      </w:pPr>
-      <w:r>
-        <w:rPr>
-          <w:rFonts w:ascii="inherit" w:eastAsia="Times New Roman" w:hAnsi="inherit" w:cs="Open Sans"/>
-          <w:color w:val="444444"/>
-          <w:sz w:val="24"/>
-          <w:szCs w:val="24"/>
-          <w:lang w:eastAsia="fr-FR"/>
-        </w:rPr>
-        <w:t>Détail(s)</w:t>
+        <w:spacing w:after="0" w:line="276" w:lineRule="auto"/>
+        <w:textAlignment w:val="baseline"/>
+        <w:rPr>
+          <w:rFonts w:ascii="inherit" w:eastAsia="Times New Roman" w:hAnsi="inherit" w:cs="Open Sans"/>
+          <w:color w:val="444444"/>
+          <w:sz w:val="24"/>
+          <w:szCs w:val="24"/>
+          <w:lang w:eastAsia="fr-FR"/>
+        </w:rPr>
+      </w:pPr>
+      <w:r>
+        <w:rPr>
+          <w:rFonts w:ascii="inherit" w:eastAsia="Times New Roman" w:hAnsi="inherit" w:cs="Open Sans"/>
+          <w:color w:val="444444"/>
+          <w:sz w:val="24"/>
+          <w:szCs w:val="24"/>
+          <w:lang w:eastAsia="fr-FR"/>
+        </w:rPr>
+        <w:t>Description de votre demande</w:t>
       </w:r>
     </w:p>
     <w:p>
@@ -595,35 +565,6 @@
           <w:szCs w:val="24"/>
           <w:lang w:eastAsia="fr-FR"/>
         </w:rPr>
-        <w:t>id</w:t>
-      </w:r>
-    </w:p>
-    <w:p>
-      <w:pPr>
-        <w:numPr>
-          <w:ilvl w:val="0"/>
-          <w:numId w:val="1"/>
-        </w:numPr>
-        <w:shd w:val="clear" w:color="auto" w:fill="FFFFFF"/>
-        <w:spacing w:after="0" w:line="360" w:lineRule="auto"/>
-        <w:ind w:left="714" w:hanging="357"/>
-        <w:textAlignment w:val="baseline"/>
-        <w:rPr>
-          <w:rFonts w:ascii="inherit" w:eastAsia="Times New Roman" w:hAnsi="inherit" w:cs="Open Sans"/>
-          <w:color w:val="444444"/>
-          <w:sz w:val="24"/>
-          <w:szCs w:val="24"/>
-          <w:lang w:eastAsia="fr-FR"/>
-        </w:rPr>
-      </w:pPr>
-      <w:r>
-        <w:rPr>
-          <w:rFonts w:ascii="inherit" w:eastAsia="Times New Roman" w:hAnsi="inherit" w:cs="Open Sans"/>
-          <w:color w:val="444444"/>
-          <w:sz w:val="24"/>
-          <w:szCs w:val="24"/>
-          <w:lang w:eastAsia="fr-FR"/>
-        </w:rPr>
         <w:t>Nettoyage de l’OS (Virus, malwares, etc.)</w:t>
       </w:r>
     </w:p>
@@ -837,26 +778,25 @@
           <w:numId w:val="1"/>
         </w:numPr>
         <w:shd w:val="clear" w:color="auto" w:fill="FFFFFF"/>
-        <w:spacing w:after="0" w:line="360" w:lineRule="auto"/>
-        <w:ind w:left="714" w:hanging="357"/>
-        <w:textAlignment w:val="baseline"/>
-        <w:rPr>
-          <w:rFonts w:ascii="inherit" w:eastAsia="Times New Roman" w:hAnsi="inherit" w:cs="Open Sans"/>
-          <w:color w:val="444444"/>
-          <w:sz w:val="24"/>
-          <w:szCs w:val="24"/>
-          <w:lang w:eastAsia="fr-FR"/>
-        </w:rPr>
-      </w:pPr>
-      <w:r>
-        <w:rPr>
-          <w:rFonts w:ascii="inherit" w:eastAsia="Times New Roman" w:hAnsi="inherit" w:cs="Open Sans"/>
-          <w:color w:val="444444"/>
-          <w:sz w:val="24"/>
-          <w:szCs w:val="24"/>
-          <w:lang w:eastAsia="fr-FR"/>
-        </w:rPr>
-        <w:t>Détail(s)</w:t>
+        <w:spacing w:after="0" w:line="276" w:lineRule="auto"/>
+        <w:textAlignment w:val="baseline"/>
+        <w:rPr>
+          <w:rFonts w:ascii="inherit" w:eastAsia="Times New Roman" w:hAnsi="inherit" w:cs="Open Sans"/>
+          <w:color w:val="444444"/>
+          <w:sz w:val="24"/>
+          <w:szCs w:val="24"/>
+          <w:lang w:eastAsia="fr-FR"/>
+        </w:rPr>
+      </w:pPr>
+      <w:r>
+        <w:rPr>
+          <w:rFonts w:ascii="inherit" w:eastAsia="Times New Roman" w:hAnsi="inherit" w:cs="Open Sans"/>
+          <w:color w:val="444444"/>
+          <w:sz w:val="24"/>
+          <w:szCs w:val="24"/>
+          <w:lang w:eastAsia="fr-FR"/>
+        </w:rPr>
+        <w:t>Description de votre demande</w:t>
       </w:r>
     </w:p>
     <w:p>
@@ -1093,8 +1033,169 @@
       </w:rPr>
     </w:lvl>
   </w:abstractNum>
+  <w:abstractNum w:abstractNumId="1" w15:restartNumberingAfterBreak="0">
+    <w:nsid w:val="31EC6C0F"/>
+    <w:multiLevelType w:val="multilevel"/>
+    <w:tmpl w:val="D2DE4182"/>
+    <w:lvl w:ilvl="0">
+      <w:start w:val="1"/>
+      <w:numFmt w:val="bullet"/>
+      <w:lvlText w:val=""/>
+      <w:lvlJc w:val="left"/>
+      <w:pPr>
+        <w:tabs>
+          <w:tab w:val="num" w:pos="785"/>
+        </w:tabs>
+        <w:ind w:left="785" w:hanging="360"/>
+      </w:pPr>
+      <w:rPr>
+        <w:rFonts w:ascii="Wingdings" w:hAnsi="Wingdings" w:hint="default"/>
+        <w:sz w:val="20"/>
+      </w:rPr>
+    </w:lvl>
+    <w:lvl w:ilvl="1">
+      <w:start w:val="1"/>
+      <w:numFmt w:val="bullet"/>
+      <w:lvlText w:val=""/>
+      <w:lvlJc w:val="left"/>
+      <w:pPr>
+        <w:tabs>
+          <w:tab w:val="num" w:pos="1440"/>
+        </w:tabs>
+        <w:ind w:left="1440" w:hanging="360"/>
+      </w:pPr>
+      <w:rPr>
+        <w:rFonts w:ascii="Wingdings" w:hAnsi="Wingdings" w:hint="default"/>
+        <w:sz w:val="20"/>
+      </w:rPr>
+    </w:lvl>
+    <w:lvl w:ilvl="2">
+      <w:start w:val="1"/>
+      <w:numFmt w:val="bullet"/>
+      <w:lvlText w:val=""/>
+      <w:lvlJc w:val="left"/>
+      <w:pPr>
+        <w:tabs>
+          <w:tab w:val="num" w:pos="2160"/>
+        </w:tabs>
+        <w:ind w:left="2160" w:hanging="360"/>
+      </w:pPr>
+      <w:rPr>
+        <w:rFonts w:ascii="Wingdings" w:hAnsi="Wingdings" w:hint="default"/>
+        <w:sz w:val="20"/>
+      </w:rPr>
+    </w:lvl>
+    <w:lvl w:ilvl="3">
+      <w:start w:val="1"/>
+      <w:numFmt w:val="bullet"/>
+      <w:lvlText w:val=""/>
+      <w:lvlJc w:val="left"/>
+      <w:pPr>
+        <w:tabs>
+          <w:tab w:val="num" w:pos="2880"/>
+        </w:tabs>
+        <w:ind w:left="2880" w:hanging="360"/>
+      </w:pPr>
+      <w:rPr>
+        <w:rFonts w:ascii="Wingdings" w:hAnsi="Wingdings" w:hint="default"/>
+        <w:sz w:val="20"/>
+      </w:rPr>
+    </w:lvl>
+    <w:lvl w:ilvl="4">
+      <w:start w:val="1"/>
+      <w:numFmt w:val="bullet"/>
+      <w:lvlText w:val=""/>
+      <w:lvlJc w:val="left"/>
+      <w:pPr>
+        <w:tabs>
+          <w:tab w:val="num" w:pos="3600"/>
+        </w:tabs>
+        <w:ind w:left="3600" w:hanging="360"/>
+      </w:pPr>
+      <w:rPr>
+        <w:rFonts w:ascii="Wingdings" w:hAnsi="Wingdings" w:hint="default"/>
+        <w:sz w:val="20"/>
+      </w:rPr>
+    </w:lvl>
+    <w:lvl w:ilvl="5">
+      <w:start w:val="1"/>
+      <w:numFmt w:val="bullet"/>
+      <w:lvlText w:val=""/>
+      <w:lvlJc w:val="left"/>
+      <w:pPr>
+        <w:tabs>
+          <w:tab w:val="num" w:pos="4320"/>
+        </w:tabs>
+        <w:ind w:left="4320" w:hanging="360"/>
+      </w:pPr>
+      <w:rPr>
+        <w:rFonts w:ascii="Wingdings" w:hAnsi="Wingdings" w:hint="default"/>
+        <w:sz w:val="20"/>
+      </w:rPr>
+    </w:lvl>
+    <w:lvl w:ilvl="6">
+      <w:start w:val="1"/>
+      <w:numFmt w:val="bullet"/>
+      <w:lvlText w:val=""/>
+      <w:lvlJc w:val="left"/>
+      <w:pPr>
+        <w:tabs>
+          <w:tab w:val="num" w:pos="5040"/>
+        </w:tabs>
+        <w:ind w:left="5040" w:hanging="360"/>
+      </w:pPr>
+      <w:rPr>
+        <w:rFonts w:ascii="Wingdings" w:hAnsi="Wingdings" w:hint="default"/>
+        <w:sz w:val="20"/>
+      </w:rPr>
+    </w:lvl>
+    <w:lvl w:ilvl="7">
+      <w:start w:val="1"/>
+      <w:numFmt w:val="bullet"/>
+      <w:lvlText w:val=""/>
+      <w:lvlJc w:val="left"/>
+      <w:pPr>
+        <w:tabs>
+          <w:tab w:val="num" w:pos="5760"/>
+        </w:tabs>
+        <w:ind w:left="5760" w:hanging="360"/>
+      </w:pPr>
+      <w:rPr>
+        <w:rFonts w:ascii="Wingdings" w:hAnsi="Wingdings" w:hint="default"/>
+        <w:sz w:val="20"/>
+      </w:rPr>
+    </w:lvl>
+    <w:lvl w:ilvl="8">
+      <w:start w:val="1"/>
+      <w:numFmt w:val="bullet"/>
+      <w:lvlText w:val=""/>
+      <w:lvlJc w:val="left"/>
+      <w:pPr>
+        <w:tabs>
+          <w:tab w:val="num" w:pos="6480"/>
+        </w:tabs>
+        <w:ind w:left="6480" w:hanging="360"/>
+      </w:pPr>
+      <w:rPr>
+        <w:rFonts w:ascii="Wingdings" w:hAnsi="Wingdings" w:hint="default"/>
+        <w:sz w:val="20"/>
+      </w:rPr>
+    </w:lvl>
+  </w:abstractNum>
   <w:num w:numId="1">
     <w:abstractNumId w:val="0"/>
+  </w:num>
+  <w:num w:numId="2">
+    <w:abstractNumId w:val="1"/>
+    <w:lvlOverride w:ilvl="0"/>
+    <w:lvlOverride w:ilvl="1"/>
+    <w:lvlOverride w:ilvl="2"/>
+    <w:lvlOverride w:ilvl="3"/>
+    <w:lvlOverride w:ilvl="4"/>
+    <w:lvlOverride w:ilvl="5"/>
+    <w:lvlOverride w:ilvl="6"/>
+    <w:lvlOverride w:ilvl="7"/>
+    <w:lvlOverride w:ilvl="8"/>
   </w:num>
 </w:numbering>
 </file>

</xml_diff>